<commit_message>
Add country colors to map, fixed some missing country codes in the LGB policy spreadsheet, added analysis table
</commit_message>
<xml_diff>
--- a/draft/ssimm_draft.docx
+++ b/draft/ssimm_draft.docx
@@ -2557,7 +2557,7 @@
         <w:t xml:space="preserve"> </w:t>
       </w:r>
       <w:r>
-        <w:t xml:space="preserve">Hence this analysis considers four types of couples: (1) two-immigrant couples who came to the U.S. together; (2) two-immigrant couples that formed once in the U.S.; (3) mixed status couples where an immigrant migrated to be with their U.S.-born partner; and (4) mixed status couples that formed in the U.S. As shown in the Supplementary Material, results do not differ substantively for one- or two-immigrant couples. We are unable to differentiate between couples that partnered or married abroad and those that do so in the U.S. We elaborate on the implications of these scope conditions in the Discussion.</w:t>
+        <w:t xml:space="preserve">Hence this analysis considers four types of couples: (1) two-immigrant couples who came to the U.S. together; (2) two-immigrant couples that formed once in the U.S.; (3) mixed status couples where an immigrant migrated to be with their U.S.-born partner; and (4) mixed status couples that formed in the U.S. As shown in the Supplementary Material, results do not differ substantively for one- or two-immigrant couples. We are unable to differentiate between couples that partnered or married abroad and those that did so in the U.S. We elaborate on the implications of these scope conditions in the Discussion.</w:t>
       </w:r>
     </w:p>
     <w:p>
@@ -2885,13 +2885,7 @@
         </m:r>
       </m:oMath>
       <w:r>
-        <w:t xml:space="preserve">). The country index ranges from -3 to 10, and the mean score of country of origin for immigrants in our sample is 1.7.</w:t>
-      </w:r>
-      <w:r>
-        <w:t xml:space="preserve"> </w:t>
-      </w:r>
-      <w:r>
-        <w:t xml:space="preserve">Immigrants are assigned U.S. state index scores based on their state of residence as reported in the ACS. They are assigned country-of-origin index scores based on their birthplace and year of immigration.</w:t>
+        <w:t xml:space="preserve">). The country index ranges from -3 to 10, and the mean score of country of origin for immigrants in our sample is 1.7. Immigrants are assigned U.S. state index scores based on their state of residence as reported in the ACS. They are assigned country-of-origin index scores based on their birthplace and year of immigration.</w:t>
       </w:r>
     </w:p>
     <w:p>
@@ -3137,7 +3131,13 @@
         <w:pStyle w:val="FirstParagraph"/>
       </w:pPr>
       <w:r>
-        <w:t xml:space="preserve">Our first goal is to isolate the effects of country-of-origin LGB policy on the immigration of immigrants in same-sex couples. The ideal survey would follow potential immigrants over time and have information about sexual orientation, allowing us to estimate how the probability of migrating and choice of U.S. state of residence vary by sexual orientation. This ideal dataset does not exist, but we approximate it at the macro level. We take the number of immigrants in same-sex couples from a given country and a given year of immigration and divide by the total number of immigrants from that country-year. We then multiply by 100 to yield a percentage. In effect this controls for aspects of the migration process common to all immigrants from a given country; if sending-country LGB policy has no effect on migration rates of LGB immigrants, then we would expect these proportions to be similar across countries. However, even if proportions of immigrants in same-sex couples vary between countries, LGB policy may not be the cause; perhaps LGB immigrants respond idiosyncratically to gravity-model variables that may covary with LGB policy, such as country income, unemployment, democratization, relationship to the U.S., and immigrant networks, so we control for these variables in our preferred model and estimate using ordinary least squares (OLS) regression. Our preferred model also includes country fixed effects to account for unobserved heterogeneity within countries. All of these models use country-clustered standard errors. In light of the 2013 Supreme Court decision on DOMA, we also add a dichotomous variable for whether the year of immigration was later than 2013, and we interact this variable with sending-country policy score. As discussed below, we test other possible years for this dichotomous variable and report the results in Section C of the Supplementary Material.</w:t>
+        <w:t xml:space="preserve">Our first goal is to isolate the effects of country-of-origin LGB policy on the immigration of immigrants in same-sex couples. The ideal survey would follow potential immigrants over time and have information about sexual orientation, allowing us to estimate how the probability of migrating and choice of U.S. state of residence vary by sexual orientation. This ideal dataset does not exist, but we approximate it by conducting three sets of analyses, reshaping the data in different ways to test different aspects of our theory (see Table</w:t>
+      </w:r>
+      <w:r>
+        <w:t xml:space="preserve"> </w:t>
+      </w:r>
+      <w:r>
+        <w:t xml:space="preserve">).</w:t>
       </w:r>
     </w:p>
     <w:p>
@@ -3145,7 +3145,797 @@
         <w:pStyle w:val="BodyText"/>
       </w:pPr>
       <w:r>
-        <w:t xml:space="preserve">Our next set of models address how differing LGB policy environments across U.S. states influence proportions of immigrants in same-sex couples. We reshape the data so that each observation is the proportion of individual immigrants in same-sex couples from country</w:t>
+        <w:t xml:space="preserve">For the first set of analyses, we pool the 12 years of ACS data and take the (sampling-weighted) number of immigrants in same-sex couples from a given country and a given year of immigration and divide by the total number of immigrants from that country-year. We then multiply by 100 to yield a percentage. In effect this controls for aspects of the migration process common to all immigrants from a given country; if sending-country LGB policy has no effect on LGB immigrants, then we would expect these proportions to be similar across countries. However, even if proportions of immigrants in same-sex couples vary between countries, LGB policy may not be the cause; perhaps LGB immigrants respond idiosyncratically to migration-relevant variables that may covary with LGB policy, such as country income, unemployment, democratization, relationship to the U.S., and immigrant networks, so we control for these variables in our preferred model and estimate using ordinary least squares (OLS) regression. Our preferred model also includes country fixed effects to account for unobserved heterogeneity within countries. All of these models use country-clustered standard errors. In light of the 2013 Supreme Court decision on DOMA, we also add a dichotomous variable for whether the year of immigration was later than 2013, and we interact this variable with sending-country policy score. As discussed below, we test other possible years for this dichotomous variable and report the results in Section C of the Supplementary Material.</w:t>
+      </w:r>
+    </w:p>
+    <w:p>
+      <w:pPr>
+        <w:pStyle w:val="TableCaption"/>
+      </w:pPr>
+      <w:r>
+        <w:t xml:space="preserve">Table 1:</w:t>
+      </w:r>
+      <w:r>
+        <w:t xml:space="preserve"> </w:t>
+      </w:r>
+      <w:bookmarkStart w:id="9f7c08e1-9d30-4b49-bb88-2eac1fbff469" w:name="tab:analytic"/>
+      <w:r>
+        <w:t xml:space="preserve">Analytic strategies</w:t>
+      </w:r>
+      <w:bookmarkEnd w:id="9f7c08e1-9d30-4b49-bb88-2eac1fbff469"/>
+    </w:p>
+    <w:tbl xmlns:w="http://schemas.openxmlformats.org/wordprocessingml/2006/main" xmlns:r="http://schemas.openxmlformats.org/officeDocument/2006/relationships" xmlns:w14="http://schemas.microsoft.com/office/word/2010/wordml" xmlns:wp="http://schemas.openxmlformats.org/drawingml/2006/wordprocessingDrawing" xmlns:a="http://schemas.openxmlformats.org/drawingml/2006/main" xmlns:pic="http://schemas.openxmlformats.org/drawingml/2006/picture">
+      <w:tblPr>
+        NA"/&gt;
+        <w:tblLayout w:type="fixed"/>
+        <w:jc w:val="center"/>
+        <w:tblLook w:firstRow="1" w:lastRow="0" w:firstColumn="0" w:lastColumn="0" w:noHBand="0" w:noVBand="1"/>
+      </w:tblPr>
+      <w:tblGrid>
+        <w:gridCol w:w="2261"/>
+        <w:gridCol w:w="2885"/>
+        <w:gridCol w:w="10687"/>
+        <w:gridCol w:w="16361"/>
+        <w:gridCol w:w="3825"/>
+        <w:gridCol w:w="3080"/>
+      </w:tblGrid>
+      <w:tr>
+        <w:trPr>
+          <w:cantSplit/>
+          <w:trHeight w:val="675" w:hRule="auto"/>
+        </w:trPr>
+        <w:tc>
+          <w:tcPr>
+            <w:tcBorders>
+              <w:bottom w:val="single" w:sz="3" w:space="0" w:color="000000"/>
+            </w:tcBorders>
+            <w:shd w:val="clear" w:color="auto" w:fill="FFFFFF"/>
+            <w:tcMar>
+              <w:top w:w="0" w:type="dxa"/>
+              <w:bottom w:w="0" w:type="dxa"/>
+              <w:left w:w="0" w:type="dxa"/>
+              <w:right w:w="0" w:type="dxa"/>
+            </w:tcMar>
+            <w:vAlign w:val="top"/>
+          </w:tcPr>
+          <w:p>
+            <w:pPr>
+              <w:jc w:val="right"/>
+              <w:spacing w:after="120" w:before="120" w:line="240"/>
+              <w:ind w:firstLine="0" w:left="120" w:right="120"/>
+            </w:pPr>
+            <w:r xmlns:w="http://schemas.openxmlformats.org/wordprocessingml/2006/main" xmlns:wp="http://schemas.openxmlformats.org/drawingml/2006/wordprocessingDrawing" xmlns:r="http://schemas.openxmlformats.org/officeDocument/2006/relationships" xmlns:w14="http://schemas.microsoft.com/office/word/2010/wordml">
+              <w:rPr>
+                <w:rFonts w:ascii="Helvetica" w:hAnsi="Helvetica" w:eastAsia="Helvetica" w:cs="Helvetica"/>
+                <w:b/>
+                <w:sz w:val="22"/>
+                <w:szCs w:val="22"/>
+                <w:color w:val="000000"/>
+              </w:rPr>
+              <w:t xml:space="preserve">Analytic Strategy</w:t>
+            </w:r>
+          </w:p>
+        </w:tc>
+        <w:tc>
+          <w:tcPr>
+            <w:tcBorders>
+              <w:bottom w:val="single" w:sz="3" w:space="0" w:color="000000"/>
+            </w:tcBorders>
+            <w:shd w:val="clear" w:color="auto" w:fill="FFFFFF"/>
+            <w:tcMar>
+              <w:top w:w="0" w:type="dxa"/>
+              <w:bottom w:w="0" w:type="dxa"/>
+              <w:left w:w="0" w:type="dxa"/>
+              <w:right w:w="0" w:type="dxa"/>
+            </w:tcMar>
+            <w:vAlign w:val="top"/>
+          </w:tcPr>
+          <w:p>
+            <w:pPr>
+              <w:jc w:val="left"/>
+              <w:spacing w:after="120" w:before="120" w:line="240"/>
+              <w:ind w:firstLine="0" w:left="120" w:right="120"/>
+            </w:pPr>
+            <w:r xmlns:w="http://schemas.openxmlformats.org/wordprocessingml/2006/main" xmlns:wp="http://schemas.openxmlformats.org/drawingml/2006/wordprocessingDrawing" xmlns:r="http://schemas.openxmlformats.org/officeDocument/2006/relationships" xmlns:w14="http://schemas.microsoft.com/office/word/2010/wordml">
+              <w:rPr>
+                <w:rFonts w:ascii="Helvetica" w:hAnsi="Helvetica" w:eastAsia="Helvetica" w:cs="Helvetica"/>
+                <w:b/>
+                <w:sz w:val="22"/>
+                <w:szCs w:val="22"/>
+                <w:color w:val="000000"/>
+              </w:rPr>
+              <w:t xml:space="preserve">Name</w:t>
+            </w:r>
+          </w:p>
+        </w:tc>
+        <w:tc>
+          <w:tcPr>
+            <w:tcBorders>
+              <w:bottom w:val="single" w:sz="3" w:space="0" w:color="000000"/>
+            </w:tcBorders>
+            <w:shd w:val="clear" w:color="auto" w:fill="FFFFFF"/>
+            <w:tcMar>
+              <w:top w:w="0" w:type="dxa"/>
+              <w:bottom w:w="0" w:type="dxa"/>
+              <w:left w:w="0" w:type="dxa"/>
+              <w:right w:w="0" w:type="dxa"/>
+            </w:tcMar>
+            <w:vAlign w:val="top"/>
+          </w:tcPr>
+          <w:p>
+            <w:pPr>
+              <w:jc w:val="left"/>
+              <w:spacing w:after="120" w:before="120" w:line="240"/>
+              <w:ind w:firstLine="0" w:left="120" w:right="120"/>
+            </w:pPr>
+            <w:r xmlns:w="http://schemas.openxmlformats.org/wordprocessingml/2006/main" xmlns:wp="http://schemas.openxmlformats.org/drawingml/2006/wordprocessingDrawing" xmlns:r="http://schemas.openxmlformats.org/officeDocument/2006/relationships" xmlns:w14="http://schemas.microsoft.com/office/word/2010/wordml">
+              <w:rPr>
+                <w:rFonts w:ascii="Helvetica" w:hAnsi="Helvetica" w:eastAsia="Helvetica" w:cs="Helvetica"/>
+                <w:b/>
+                <w:sz w:val="22"/>
+                <w:szCs w:val="22"/>
+                <w:color w:val="000000"/>
+              </w:rPr>
+              <w:t xml:space="preserve">Dependent Variable</w:t>
+            </w:r>
+          </w:p>
+        </w:tc>
+        <w:tc>
+          <w:tcPr>
+            <w:tcBorders>
+              <w:bottom w:val="single" w:sz="3" w:space="0" w:color="000000"/>
+            </w:tcBorders>
+            <w:shd w:val="clear" w:color="auto" w:fill="FFFFFF"/>
+            <w:tcMar>
+              <w:top w:w="0" w:type="dxa"/>
+              <w:bottom w:w="0" w:type="dxa"/>
+              <w:left w:w="0" w:type="dxa"/>
+              <w:right w:w="0" w:type="dxa"/>
+            </w:tcMar>
+            <w:vAlign w:val="top"/>
+          </w:tcPr>
+          <w:p>
+            <w:pPr>
+              <w:jc w:val="left"/>
+              <w:spacing w:after="120" w:before="120" w:line="240"/>
+              <w:ind w:firstLine="0" w:left="120" w:right="120"/>
+            </w:pPr>
+            <w:r xmlns:w="http://schemas.openxmlformats.org/wordprocessingml/2006/main" xmlns:wp="http://schemas.openxmlformats.org/drawingml/2006/wordprocessingDrawing" xmlns:r="http://schemas.openxmlformats.org/officeDocument/2006/relationships" xmlns:w14="http://schemas.microsoft.com/office/word/2010/wordml">
+              <w:rPr>
+                <w:rFonts w:ascii="Helvetica" w:hAnsi="Helvetica" w:eastAsia="Helvetica" w:cs="Helvetica"/>
+                <w:b/>
+                <w:sz w:val="22"/>
+                <w:szCs w:val="22"/>
+                <w:color w:val="000000"/>
+              </w:rPr>
+              <w:t xml:space="preserve">Example</w:t>
+            </w:r>
+          </w:p>
+        </w:tc>
+        <w:tc>
+          <w:tcPr>
+            <w:tcBorders>
+              <w:bottom w:val="single" w:sz="3" w:space="0" w:color="000000"/>
+            </w:tcBorders>
+            <w:shd w:val="clear" w:color="auto" w:fill="FFFFFF"/>
+            <w:tcMar>
+              <w:top w:w="0" w:type="dxa"/>
+              <w:bottom w:w="0" w:type="dxa"/>
+              <w:left w:w="0" w:type="dxa"/>
+              <w:right w:w="0" w:type="dxa"/>
+            </w:tcMar>
+            <w:vAlign w:val="top"/>
+          </w:tcPr>
+          <w:p>
+            <w:pPr>
+              <w:jc w:val="left"/>
+              <w:spacing w:after="120" w:before="120" w:line="240"/>
+              <w:ind w:firstLine="0" w:left="120" w:right="120"/>
+            </w:pPr>
+            <w:r xmlns:w="http://schemas.openxmlformats.org/wordprocessingml/2006/main" xmlns:wp="http://schemas.openxmlformats.org/drawingml/2006/wordprocessingDrawing" xmlns:r="http://schemas.openxmlformats.org/officeDocument/2006/relationships" xmlns:w14="http://schemas.microsoft.com/office/word/2010/wordml">
+              <w:rPr>
+                <w:rFonts w:ascii="Helvetica" w:hAnsi="Helvetica" w:eastAsia="Helvetica" w:cs="Helvetica"/>
+                <w:b/>
+                <w:sz w:val="22"/>
+                <w:szCs w:val="22"/>
+                <w:color w:val="000000"/>
+              </w:rPr>
+              <w:t xml:space="preserve">LGB Policy for Sending Country</w:t>
+            </w:r>
+          </w:p>
+        </w:tc>
+        <w:tc>
+          <w:tcPr>
+            <w:tcBorders>
+              <w:bottom w:val="single" w:sz="3" w:space="0" w:color="000000"/>
+            </w:tcBorders>
+            <w:shd w:val="clear" w:color="auto" w:fill="FFFFFF"/>
+            <w:tcMar>
+              <w:top w:w="0" w:type="dxa"/>
+              <w:bottom w:w="0" w:type="dxa"/>
+              <w:left w:w="0" w:type="dxa"/>
+              <w:right w:w="0" w:type="dxa"/>
+            </w:tcMar>
+            <w:vAlign w:val="top"/>
+          </w:tcPr>
+          <w:p>
+            <w:pPr>
+              <w:jc w:val="left"/>
+              <w:spacing w:after="120" w:before="120" w:line="240"/>
+              <w:ind w:firstLine="0" w:left="120" w:right="120"/>
+            </w:pPr>
+            <w:r xmlns:w="http://schemas.openxmlformats.org/wordprocessingml/2006/main" xmlns:wp="http://schemas.openxmlformats.org/drawingml/2006/wordprocessingDrawing" xmlns:r="http://schemas.openxmlformats.org/officeDocument/2006/relationships" xmlns:w14="http://schemas.microsoft.com/office/word/2010/wordml">
+              <w:rPr>
+                <w:rFonts w:ascii="Helvetica" w:hAnsi="Helvetica" w:eastAsia="Helvetica" w:cs="Helvetica"/>
+                <w:b/>
+                <w:sz w:val="22"/>
+                <w:szCs w:val="22"/>
+                <w:color w:val="000000"/>
+              </w:rPr>
+              <w:t xml:space="preserve">LGB Policy for U.S. State</w:t>
+            </w:r>
+          </w:p>
+        </w:tc>
+      </w:tr>
+      <w:tr>
+        <w:trPr>
+          <w:cantSplit/>
+          <w:trHeight w:val="675" w:hRule="auto"/>
+        </w:trPr>
+        <w:tc>
+          <w:tcPr>
+            <w:tcBorders>
+              <w:top w:val="single" w:sz="3" w:space="0" w:color="000000"/>
+            </w:tcBorders>
+            <w:shd w:val="clear" w:color="auto" w:fill="FFFFFF"/>
+            <w:tcMar>
+              <w:top w:w="0" w:type="dxa"/>
+              <w:bottom w:w="0" w:type="dxa"/>
+              <w:left w:w="0" w:type="dxa"/>
+              <w:right w:w="0" w:type="dxa"/>
+            </w:tcMar>
+            <w:vAlign w:val="top"/>
+          </w:tcPr>
+          <w:p>
+            <w:pPr>
+              <w:jc w:val="right"/>
+              <w:spacing w:after="120" w:before="120" w:line="240"/>
+              <w:ind w:firstLine="0" w:left="120" w:right="120"/>
+            </w:pPr>
+            <w:r xmlns:w="http://schemas.openxmlformats.org/wordprocessingml/2006/main" xmlns:wp="http://schemas.openxmlformats.org/drawingml/2006/wordprocessingDrawing" xmlns:r="http://schemas.openxmlformats.org/officeDocument/2006/relationships" xmlns:w14="http://schemas.microsoft.com/office/word/2010/wordml">
+              <w:rPr>
+                <w:rFonts w:ascii="Helvetica" w:hAnsi="Helvetica" w:eastAsia="Helvetica" w:cs="Helvetica"/>
+                <w:sz w:val="22"/>
+                <w:szCs w:val="22"/>
+                <w:color w:val="000000"/>
+              </w:rPr>
+              <w:t xml:space="preserve">1</w:t>
+            </w:r>
+          </w:p>
+        </w:tc>
+        <w:tc>
+          <w:tcPr>
+            <w:tcBorders>
+              <w:top w:val="single" w:sz="3" w:space="0" w:color="000000"/>
+            </w:tcBorders>
+            <w:shd w:val="clear" w:color="auto" w:fill="FFFFFF"/>
+            <w:tcMar>
+              <w:top w:w="0" w:type="dxa"/>
+              <w:bottom w:w="0" w:type="dxa"/>
+              <w:left w:w="0" w:type="dxa"/>
+              <w:right w:w="0" w:type="dxa"/>
+            </w:tcMar>
+            <w:vAlign w:val="top"/>
+          </w:tcPr>
+          <w:p>
+            <w:pPr>
+              <w:jc w:val="left"/>
+              <w:spacing w:after="120" w:before="120" w:line="240"/>
+              <w:ind w:firstLine="0" w:left="120" w:right="120"/>
+            </w:pPr>
+            <w:r xmlns:w="http://schemas.openxmlformats.org/wordprocessingml/2006/main" xmlns:wp="http://schemas.openxmlformats.org/drawingml/2006/wordprocessingDrawing" xmlns:r="http://schemas.openxmlformats.org/officeDocument/2006/relationships" xmlns:w14="http://schemas.microsoft.com/office/word/2010/wordml">
+              <w:rPr>
+                <w:rFonts w:ascii="Helvetica" w:hAnsi="Helvetica" w:eastAsia="Helvetica" w:cs="Helvetica"/>
+                <w:sz w:val="22"/>
+                <w:szCs w:val="22"/>
+                <w:color w:val="000000"/>
+              </w:rPr>
+              <w:t xml:space="preserve">Country-of-Origin Effects</w:t>
+            </w:r>
+          </w:p>
+        </w:tc>
+        <w:tc>
+          <w:tcPr>
+            <w:tcBorders>
+              <w:top w:val="single" w:sz="3" w:space="0" w:color="000000"/>
+            </w:tcBorders>
+            <w:shd w:val="clear" w:color="auto" w:fill="FFFFFF"/>
+            <w:tcMar>
+              <w:top w:w="0" w:type="dxa"/>
+              <w:bottom w:w="0" w:type="dxa"/>
+              <w:left w:w="0" w:type="dxa"/>
+              <w:right w:w="0" w:type="dxa"/>
+            </w:tcMar>
+            <w:vAlign w:val="top"/>
+          </w:tcPr>
+          <w:p>
+            <w:pPr>
+              <w:jc w:val="left"/>
+              <w:spacing w:after="120" w:before="120" w:line="240"/>
+              <w:ind w:firstLine="0" w:left="120" w:right="120"/>
+            </w:pPr>
+            <w:r xmlns:w="http://schemas.openxmlformats.org/wordprocessingml/2006/main" xmlns:wp="http://schemas.openxmlformats.org/drawingml/2006/wordprocessingDrawing" xmlns:r="http://schemas.openxmlformats.org/officeDocument/2006/relationships" xmlns:w14="http://schemas.microsoft.com/office/word/2010/wordml">
+              <w:rPr>
+                <w:rFonts w:ascii="Helvetica" w:hAnsi="Helvetica" w:eastAsia="Helvetica" w:cs="Helvetica"/>
+                <w:sz w:val="22"/>
+                <w:szCs w:val="22"/>
+                <w:color w:val="000000"/>
+              </w:rPr>
+              <w:t xml:space="preserve">Proportion of immigrants in same-sex couples, for each country in each of year of immigration 1991-2019</w:t>
+            </w:r>
+          </w:p>
+        </w:tc>
+        <w:tc>
+          <w:tcPr>
+            <w:tcBorders>
+              <w:top w:val="single" w:sz="3" w:space="0" w:color="000000"/>
+            </w:tcBorders>
+            <w:shd w:val="clear" w:color="auto" w:fill="FFFFFF"/>
+            <w:tcMar>
+              <w:top w:w="0" w:type="dxa"/>
+              <w:bottom w:w="0" w:type="dxa"/>
+              <w:left w:w="0" w:type="dxa"/>
+              <w:right w:w="0" w:type="dxa"/>
+            </w:tcMar>
+            <w:vAlign w:val="top"/>
+          </w:tcPr>
+          <w:p>
+            <w:pPr>
+              <w:jc w:val="left"/>
+              <w:spacing w:after="120" w:before="120" w:line="240"/>
+              <w:ind w:firstLine="0" w:left="120" w:right="120"/>
+            </w:pPr>
+            <w:r xmlns:w="http://schemas.openxmlformats.org/wordprocessingml/2006/main" xmlns:wp="http://schemas.openxmlformats.org/drawingml/2006/wordprocessingDrawing" xmlns:r="http://schemas.openxmlformats.org/officeDocument/2006/relationships" xmlns:w14="http://schemas.microsoft.com/office/word/2010/wordml">
+              <w:rPr>
+                <w:rFonts w:ascii="Helvetica" w:hAnsi="Helvetica" w:eastAsia="Helvetica" w:cs="Helvetica"/>
+                <w:sz w:val="22"/>
+                <w:szCs w:val="22"/>
+                <w:color w:val="000000"/>
+              </w:rPr>
+              <w:t xml:space="preserve">Among ACS respondents who immigrated from France in 2001, a weighted 1.3 percent were in same-sex couples at the time of survey.</w:t>
+            </w:r>
+          </w:p>
+        </w:tc>
+        <w:tc>
+          <w:tcPr>
+            <w:tcBorders>
+              <w:top w:val="single" w:sz="3" w:space="0" w:color="000000"/>
+            </w:tcBorders>
+            <w:shd w:val="clear" w:color="auto" w:fill="FFFFFF"/>
+            <w:tcMar>
+              <w:top w:w="0" w:type="dxa"/>
+              <w:bottom w:w="0" w:type="dxa"/>
+              <w:left w:w="0" w:type="dxa"/>
+              <w:right w:w="0" w:type="dxa"/>
+            </w:tcMar>
+            <w:vAlign w:val="top"/>
+          </w:tcPr>
+          <w:p>
+            <w:pPr>
+              <w:jc w:val="left"/>
+              <w:spacing w:after="120" w:before="120" w:line="240"/>
+              <w:ind w:firstLine="0" w:left="120" w:right="120"/>
+            </w:pPr>
+            <w:r xmlns:w="http://schemas.openxmlformats.org/wordprocessingml/2006/main" xmlns:wp="http://schemas.openxmlformats.org/drawingml/2006/wordprocessingDrawing" xmlns:r="http://schemas.openxmlformats.org/officeDocument/2006/relationships" xmlns:w14="http://schemas.microsoft.com/office/word/2010/wordml">
+              <w:rPr>
+                <w:rFonts w:ascii="Helvetica" w:hAnsi="Helvetica" w:eastAsia="Helvetica" w:cs="Helvetica"/>
+                <w:sz w:val="22"/>
+                <w:szCs w:val="22"/>
+                <w:color w:val="000000"/>
+              </w:rPr>
+              <w:t xml:space="preserve">linked to year of immigration</w:t>
+            </w:r>
+          </w:p>
+        </w:tc>
+        <w:tc>
+          <w:tcPr>
+            <w:tcBorders>
+              <w:top w:val="single" w:sz="3" w:space="0" w:color="000000"/>
+            </w:tcBorders>
+            <w:shd w:val="clear" w:color="auto" w:fill="FFFFFF"/>
+            <w:tcMar>
+              <w:top w:w="0" w:type="dxa"/>
+              <w:bottom w:w="0" w:type="dxa"/>
+              <w:left w:w="0" w:type="dxa"/>
+              <w:right w:w="0" w:type="dxa"/>
+            </w:tcMar>
+            <w:vAlign w:val="top"/>
+          </w:tcPr>
+          <w:p>
+            <w:pPr>
+              <w:jc w:val="left"/>
+              <w:spacing w:after="120" w:before="120" w:line="240"/>
+              <w:ind w:firstLine="0" w:left="120" w:right="120"/>
+            </w:pPr>
+            <w:r xmlns:w="http://schemas.openxmlformats.org/wordprocessingml/2006/main" xmlns:wp="http://schemas.openxmlformats.org/drawingml/2006/wordprocessingDrawing" xmlns:r="http://schemas.openxmlformats.org/officeDocument/2006/relationships" xmlns:w14="http://schemas.microsoft.com/office/word/2010/wordml">
+              <w:rPr>
+                <w:rFonts w:ascii="Helvetica" w:hAnsi="Helvetica" w:eastAsia="Helvetica" w:cs="Helvetica"/>
+                <w:sz w:val="22"/>
+                <w:szCs w:val="22"/>
+                <w:color w:val="000000"/>
+              </w:rPr>
+              <w:t xml:space="preserve">NA</w:t>
+            </w:r>
+          </w:p>
+        </w:tc>
+      </w:tr>
+      <w:tr>
+        <w:trPr>
+          <w:cantSplit/>
+          <w:trHeight w:val="675" w:hRule="auto"/>
+        </w:trPr>
+        <w:tc>
+          <w:tcPr>
+            <w:tcBorders/>
+            <w:shd w:val="clear" w:color="auto" w:fill="FFFFFF"/>
+            <w:tcMar>
+              <w:top w:w="0" w:type="dxa"/>
+              <w:bottom w:w="0" w:type="dxa"/>
+              <w:left w:w="0" w:type="dxa"/>
+              <w:right w:w="0" w:type="dxa"/>
+            </w:tcMar>
+            <w:vAlign w:val="top"/>
+          </w:tcPr>
+          <w:p>
+            <w:pPr>
+              <w:jc w:val="right"/>
+              <w:spacing w:after="120" w:before="120" w:line="240"/>
+              <w:ind w:firstLine="0" w:left="120" w:right="120"/>
+            </w:pPr>
+            <w:r xmlns:w="http://schemas.openxmlformats.org/wordprocessingml/2006/main" xmlns:wp="http://schemas.openxmlformats.org/drawingml/2006/wordprocessingDrawing" xmlns:r="http://schemas.openxmlformats.org/officeDocument/2006/relationships" xmlns:w14="http://schemas.microsoft.com/office/word/2010/wordml">
+              <w:rPr>
+                <w:rFonts w:ascii="Helvetica" w:hAnsi="Helvetica" w:eastAsia="Helvetica" w:cs="Helvetica"/>
+                <w:sz w:val="22"/>
+                <w:szCs w:val="22"/>
+                <w:color w:val="000000"/>
+              </w:rPr>
+              <w:t xml:space="preserve">2</w:t>
+            </w:r>
+          </w:p>
+        </w:tc>
+        <w:tc>
+          <w:tcPr>
+            <w:tcBorders/>
+            <w:shd w:val="clear" w:color="auto" w:fill="FFFFFF"/>
+            <w:tcMar>
+              <w:top w:w="0" w:type="dxa"/>
+              <w:bottom w:w="0" w:type="dxa"/>
+              <w:left w:w="0" w:type="dxa"/>
+              <w:right w:w="0" w:type="dxa"/>
+            </w:tcMar>
+            <w:vAlign w:val="top"/>
+          </w:tcPr>
+          <w:p>
+            <w:pPr>
+              <w:jc w:val="left"/>
+              <w:spacing w:after="120" w:before="120" w:line="240"/>
+              <w:ind w:firstLine="0" w:left="120" w:right="120"/>
+            </w:pPr>
+            <w:r xmlns:w="http://schemas.openxmlformats.org/wordprocessingml/2006/main" xmlns:wp="http://schemas.openxmlformats.org/drawingml/2006/wordprocessingDrawing" xmlns:r="http://schemas.openxmlformats.org/officeDocument/2006/relationships" xmlns:w14="http://schemas.microsoft.com/office/word/2010/wordml">
+              <w:rPr>
+                <w:rFonts w:ascii="Helvetica" w:hAnsi="Helvetica" w:eastAsia="Helvetica" w:cs="Helvetica"/>
+                <w:sz w:val="22"/>
+                <w:szCs w:val="22"/>
+                <w:color w:val="000000"/>
+              </w:rPr>
+              <w:t xml:space="preserve">State Effects</w:t>
+            </w:r>
+          </w:p>
+        </w:tc>
+        <w:tc>
+          <w:tcPr>
+            <w:tcBorders/>
+            <w:shd w:val="clear" w:color="auto" w:fill="FFFFFF"/>
+            <w:tcMar>
+              <w:top w:w="0" w:type="dxa"/>
+              <w:bottom w:w="0" w:type="dxa"/>
+              <w:left w:w="0" w:type="dxa"/>
+              <w:right w:w="0" w:type="dxa"/>
+            </w:tcMar>
+            <w:vAlign w:val="top"/>
+          </w:tcPr>
+          <w:p>
+            <w:pPr>
+              <w:jc w:val="left"/>
+              <w:spacing w:after="120" w:before="120" w:line="240"/>
+              <w:ind w:firstLine="0" w:left="120" w:right="120"/>
+            </w:pPr>
+            <w:r xmlns:w="http://schemas.openxmlformats.org/wordprocessingml/2006/main" xmlns:wp="http://schemas.openxmlformats.org/drawingml/2006/wordprocessingDrawing" xmlns:r="http://schemas.openxmlformats.org/officeDocument/2006/relationships" xmlns:w14="http://schemas.microsoft.com/office/word/2010/wordml">
+              <w:rPr>
+                <w:rFonts w:ascii="Helvetica" w:hAnsi="Helvetica" w:eastAsia="Helvetica" w:cs="Helvetica"/>
+                <w:sz w:val="22"/>
+                <w:szCs w:val="22"/>
+                <w:color w:val="000000"/>
+              </w:rPr>
+              <w:t xml:space="preserve">Proportion of immigrants in same-sex couples, for each country, state, and survey year 2008-2019</w:t>
+            </w:r>
+          </w:p>
+        </w:tc>
+        <w:tc>
+          <w:tcPr>
+            <w:tcBorders/>
+            <w:shd w:val="clear" w:color="auto" w:fill="FFFFFF"/>
+            <w:tcMar>
+              <w:top w:w="0" w:type="dxa"/>
+              <w:bottom w:w="0" w:type="dxa"/>
+              <w:left w:w="0" w:type="dxa"/>
+              <w:right w:w="0" w:type="dxa"/>
+            </w:tcMar>
+            <w:vAlign w:val="top"/>
+          </w:tcPr>
+          <w:p>
+            <w:pPr>
+              <w:jc w:val="left"/>
+              <w:spacing w:after="120" w:before="120" w:line="240"/>
+              <w:ind w:firstLine="0" w:left="120" w:right="120"/>
+            </w:pPr>
+            <w:r xmlns:w="http://schemas.openxmlformats.org/wordprocessingml/2006/main" xmlns:wp="http://schemas.openxmlformats.org/drawingml/2006/wordprocessingDrawing" xmlns:r="http://schemas.openxmlformats.org/officeDocument/2006/relationships" xmlns:w14="http://schemas.microsoft.com/office/word/2010/wordml">
+              <w:rPr>
+                <w:rFonts w:ascii="Helvetica" w:hAnsi="Helvetica" w:eastAsia="Helvetica" w:cs="Helvetica"/>
+                <w:sz w:val="22"/>
+                <w:szCs w:val="22"/>
+                <w:color w:val="000000"/>
+              </w:rPr>
+              <w:t xml:space="preserve">Among ACS respondents who immigrated from France and resided in New York at the time of the 2012 survey, a weighted 0.91 percent were in same-sex couples.</w:t>
+            </w:r>
+          </w:p>
+        </w:tc>
+        <w:tc>
+          <w:tcPr>
+            <w:tcBorders/>
+            <w:shd w:val="clear" w:color="auto" w:fill="FFFFFF"/>
+            <w:tcMar>
+              <w:top w:w="0" w:type="dxa"/>
+              <w:bottom w:w="0" w:type="dxa"/>
+              <w:left w:w="0" w:type="dxa"/>
+              <w:right w:w="0" w:type="dxa"/>
+            </w:tcMar>
+            <w:vAlign w:val="top"/>
+          </w:tcPr>
+          <w:p>
+            <w:pPr>
+              <w:jc w:val="left"/>
+              <w:spacing w:after="120" w:before="120" w:line="240"/>
+              <w:ind w:firstLine="0" w:left="120" w:right="120"/>
+            </w:pPr>
+            <w:r xmlns:w="http://schemas.openxmlformats.org/wordprocessingml/2006/main" xmlns:wp="http://schemas.openxmlformats.org/drawingml/2006/wordprocessingDrawing" xmlns:r="http://schemas.openxmlformats.org/officeDocument/2006/relationships" xmlns:w14="http://schemas.microsoft.com/office/word/2010/wordml">
+              <w:rPr>
+                <w:rFonts w:ascii="Helvetica" w:hAnsi="Helvetica" w:eastAsia="Helvetica" w:cs="Helvetica"/>
+                <w:sz w:val="22"/>
+                <w:szCs w:val="22"/>
+                <w:color w:val="000000"/>
+              </w:rPr>
+              <w:t xml:space="preserve">linked to survey year</w:t>
+            </w:r>
+          </w:p>
+        </w:tc>
+        <w:tc>
+          <w:tcPr>
+            <w:tcBorders/>
+            <w:shd w:val="clear" w:color="auto" w:fill="FFFFFF"/>
+            <w:tcMar>
+              <w:top w:w="0" w:type="dxa"/>
+              <w:bottom w:w="0" w:type="dxa"/>
+              <w:left w:w="0" w:type="dxa"/>
+              <w:right w:w="0" w:type="dxa"/>
+            </w:tcMar>
+            <w:vAlign w:val="top"/>
+          </w:tcPr>
+          <w:p>
+            <w:pPr>
+              <w:jc w:val="left"/>
+              <w:spacing w:after="120" w:before="120" w:line="240"/>
+              <w:ind w:firstLine="0" w:left="120" w:right="120"/>
+            </w:pPr>
+            <w:r xmlns:w="http://schemas.openxmlformats.org/wordprocessingml/2006/main" xmlns:wp="http://schemas.openxmlformats.org/drawingml/2006/wordprocessingDrawing" xmlns:r="http://schemas.openxmlformats.org/officeDocument/2006/relationships" xmlns:w14="http://schemas.microsoft.com/office/word/2010/wordml">
+              <w:rPr>
+                <w:rFonts w:ascii="Helvetica" w:hAnsi="Helvetica" w:eastAsia="Helvetica" w:cs="Helvetica"/>
+                <w:sz w:val="22"/>
+                <w:szCs w:val="22"/>
+                <w:color w:val="000000"/>
+              </w:rPr>
+              <w:t xml:space="preserve">linked to survey year</w:t>
+            </w:r>
+          </w:p>
+        </w:tc>
+      </w:tr>
+      <w:tr>
+        <w:trPr>
+          <w:cantSplit/>
+          <w:trHeight w:val="675" w:hRule="auto"/>
+        </w:trPr>
+        <w:tc>
+          <w:tcPr>
+            <w:tcBorders/>
+            <w:shd w:val="clear" w:color="auto" w:fill="FFFFFF"/>
+            <w:tcMar>
+              <w:top w:w="0" w:type="dxa"/>
+              <w:bottom w:w="0" w:type="dxa"/>
+              <w:left w:w="0" w:type="dxa"/>
+              <w:right w:w="0" w:type="dxa"/>
+            </w:tcMar>
+            <w:vAlign w:val="top"/>
+          </w:tcPr>
+          <w:p>
+            <w:pPr>
+              <w:jc w:val="right"/>
+              <w:spacing w:after="120" w:before="120" w:line="240"/>
+              <w:ind w:firstLine="0" w:left="120" w:right="120"/>
+            </w:pPr>
+            <w:r xmlns:w="http://schemas.openxmlformats.org/wordprocessingml/2006/main" xmlns:wp="http://schemas.openxmlformats.org/drawingml/2006/wordprocessingDrawing" xmlns:r="http://schemas.openxmlformats.org/officeDocument/2006/relationships" xmlns:w14="http://schemas.microsoft.com/office/word/2010/wordml">
+              <w:rPr>
+                <w:rFonts w:ascii="Helvetica" w:hAnsi="Helvetica" w:eastAsia="Helvetica" w:cs="Helvetica"/>
+                <w:sz w:val="22"/>
+                <w:szCs w:val="22"/>
+                <w:color w:val="000000"/>
+              </w:rPr>
+              <w:t xml:space="preserve">3</w:t>
+            </w:r>
+          </w:p>
+        </w:tc>
+        <w:tc>
+          <w:tcPr>
+            <w:tcBorders/>
+            <w:shd w:val="clear" w:color="auto" w:fill="FFFFFF"/>
+            <w:tcMar>
+              <w:top w:w="0" w:type="dxa"/>
+              <w:bottom w:w="0" w:type="dxa"/>
+              <w:left w:w="0" w:type="dxa"/>
+              <w:right w:w="0" w:type="dxa"/>
+            </w:tcMar>
+            <w:vAlign w:val="top"/>
+          </w:tcPr>
+          <w:p>
+            <w:pPr>
+              <w:jc w:val="left"/>
+              <w:spacing w:after="120" w:before="120" w:line="240"/>
+              <w:ind w:firstLine="0" w:left="120" w:right="120"/>
+            </w:pPr>
+            <w:r xmlns:w="http://schemas.openxmlformats.org/wordprocessingml/2006/main" xmlns:wp="http://schemas.openxmlformats.org/drawingml/2006/wordprocessingDrawing" xmlns:r="http://schemas.openxmlformats.org/officeDocument/2006/relationships" xmlns:w14="http://schemas.microsoft.com/office/word/2010/wordml">
+              <w:rPr>
+                <w:rFonts w:ascii="Helvetica" w:hAnsi="Helvetica" w:eastAsia="Helvetica" w:cs="Helvetica"/>
+                <w:sz w:val="22"/>
+                <w:szCs w:val="22"/>
+                <w:color w:val="000000"/>
+              </w:rPr>
+              <w:t xml:space="preserve">Individual Analysis</w:t>
+            </w:r>
+          </w:p>
+        </w:tc>
+        <w:tc>
+          <w:tcPr>
+            <w:tcBorders/>
+            <w:shd w:val="clear" w:color="auto" w:fill="FFFFFF"/>
+            <w:tcMar>
+              <w:top w:w="0" w:type="dxa"/>
+              <w:bottom w:w="0" w:type="dxa"/>
+              <w:left w:w="0" w:type="dxa"/>
+              <w:right w:w="0" w:type="dxa"/>
+            </w:tcMar>
+            <w:vAlign w:val="top"/>
+          </w:tcPr>
+          <w:p>
+            <w:pPr>
+              <w:jc w:val="left"/>
+              <w:spacing w:after="120" w:before="120" w:line="240"/>
+              <w:ind w:firstLine="0" w:left="120" w:right="120"/>
+            </w:pPr>
+            <w:r xmlns:w="http://schemas.openxmlformats.org/wordprocessingml/2006/main" xmlns:wp="http://schemas.openxmlformats.org/drawingml/2006/wordprocessingDrawing" xmlns:r="http://schemas.openxmlformats.org/officeDocument/2006/relationships" xmlns:w14="http://schemas.microsoft.com/office/word/2010/wordml">
+              <w:rPr>
+                <w:rFonts w:ascii="Helvetica" w:hAnsi="Helvetica" w:eastAsia="Helvetica" w:cs="Helvetica"/>
+                <w:sz w:val="22"/>
+                <w:szCs w:val="22"/>
+                <w:color w:val="000000"/>
+              </w:rPr>
+              <w:t xml:space="preserve">Binned state policy context for individual immigrants</w:t>
+            </w:r>
+          </w:p>
+        </w:tc>
+        <w:tc>
+          <w:tcPr>
+            <w:tcBorders/>
+            <w:shd w:val="clear" w:color="auto" w:fill="FFFFFF"/>
+            <w:tcMar>
+              <w:top w:w="0" w:type="dxa"/>
+              <w:bottom w:w="0" w:type="dxa"/>
+              <w:left w:w="0" w:type="dxa"/>
+              <w:right w:w="0" w:type="dxa"/>
+            </w:tcMar>
+            <w:vAlign w:val="top"/>
+          </w:tcPr>
+          <w:p>
+            <w:pPr>
+              <w:jc w:val="left"/>
+              <w:spacing w:after="120" w:before="120" w:line="240"/>
+              <w:ind w:firstLine="0" w:left="120" w:right="120"/>
+            </w:pPr>
+            <w:r xmlns:w="http://schemas.openxmlformats.org/wordprocessingml/2006/main" xmlns:wp="http://schemas.openxmlformats.org/drawingml/2006/wordprocessingDrawing" xmlns:r="http://schemas.openxmlformats.org/officeDocument/2006/relationships" xmlns:w14="http://schemas.microsoft.com/office/word/2010/wordml">
+              <w:rPr>
+                <w:rFonts w:ascii="Helvetica" w:hAnsi="Helvetica" w:eastAsia="Helvetica" w:cs="Helvetica"/>
+                <w:sz w:val="22"/>
+                <w:szCs w:val="22"/>
+                <w:color w:val="000000"/>
+              </w:rPr>
+              <w:t xml:space="preserve">One immigrant from France in ACS survey year 2012 lived in a progressive policy context.</w:t>
+            </w:r>
+          </w:p>
+        </w:tc>
+        <w:tc>
+          <w:tcPr>
+            <w:tcBorders/>
+            <w:shd w:val="clear" w:color="auto" w:fill="FFFFFF"/>
+            <w:tcMar>
+              <w:top w:w="0" w:type="dxa"/>
+              <w:bottom w:w="0" w:type="dxa"/>
+              <w:left w:w="0" w:type="dxa"/>
+              <w:right w:w="0" w:type="dxa"/>
+            </w:tcMar>
+            <w:vAlign w:val="top"/>
+          </w:tcPr>
+          <w:p>
+            <w:pPr>
+              <w:jc w:val="left"/>
+              <w:spacing w:after="120" w:before="120" w:line="240"/>
+              <w:ind w:firstLine="0" w:left="120" w:right="120"/>
+            </w:pPr>
+            <w:r xmlns:w="http://schemas.openxmlformats.org/wordprocessingml/2006/main" xmlns:wp="http://schemas.openxmlformats.org/drawingml/2006/wordprocessingDrawing" xmlns:r="http://schemas.openxmlformats.org/officeDocument/2006/relationships" xmlns:w14="http://schemas.microsoft.com/office/word/2010/wordml">
+              <w:rPr>
+                <w:rFonts w:ascii="Helvetica" w:hAnsi="Helvetica" w:eastAsia="Helvetica" w:cs="Helvetica"/>
+                <w:sz w:val="22"/>
+                <w:szCs w:val="22"/>
+                <w:color w:val="000000"/>
+              </w:rPr>
+              <w:t xml:space="preserve">linked to year of immigration</w:t>
+            </w:r>
+          </w:p>
+        </w:tc>
+        <w:tc>
+          <w:tcPr>
+            <w:tcBorders/>
+            <w:shd w:val="clear" w:color="auto" w:fill="FFFFFF"/>
+            <w:tcMar>
+              <w:top w:w="0" w:type="dxa"/>
+              <w:bottom w:w="0" w:type="dxa"/>
+              <w:left w:w="0" w:type="dxa"/>
+              <w:right w:w="0" w:type="dxa"/>
+            </w:tcMar>
+            <w:vAlign w:val="top"/>
+          </w:tcPr>
+          <w:p>
+            <w:pPr>
+              <w:jc w:val="left"/>
+              <w:spacing w:after="120" w:before="120" w:line="240"/>
+              <w:ind w:firstLine="0" w:left="120" w:right="120"/>
+            </w:pPr>
+            <w:r xmlns:w="http://schemas.openxmlformats.org/wordprocessingml/2006/main" xmlns:wp="http://schemas.openxmlformats.org/drawingml/2006/wordprocessingDrawing" xmlns:r="http://schemas.openxmlformats.org/officeDocument/2006/relationships" xmlns:w14="http://schemas.microsoft.com/office/word/2010/wordml">
+              <w:rPr>
+                <w:rFonts w:ascii="Helvetica" w:hAnsi="Helvetica" w:eastAsia="Helvetica" w:cs="Helvetica"/>
+                <w:sz w:val="22"/>
+                <w:szCs w:val="22"/>
+                <w:color w:val="000000"/>
+              </w:rPr>
+              <w:t xml:space="preserve">linked to survey year</w:t>
+            </w:r>
+          </w:p>
+        </w:tc>
+      </w:tr>
+    </w:tbl>
+    <w:p>
+      <w:pPr>
+        <w:pStyle w:val="BodyText"/>
+      </w:pPr>
+      <w:r>
+        <w:t xml:space="preserve">Our second set of models address how differing LGB policy environments across U.S. states influence proportions of immigrants in same-sex couples. We reshape the data so that each observation is the proportion of individual immigrants in same-sex couples from country</w:t>
       </w:r>
       <w:r>
         <w:t xml:space="preserve"> </w:t>
@@ -3192,7 +3982,7 @@
         <w:pStyle w:val="BodyText"/>
       </w:pPr>
       <w:r>
-        <w:t xml:space="preserve">Our final set of models turns toward the individual: Conditional on immigrating to the U.S., do immigrants in same-sex couples choose more LGB-friendly states to reside in? And how does sending-country LGB context moderate this relationship? This part of the analysis uses ordered logistic regression to predict the policy index of state of residence. Whereas the full U.S. state policy index ranges from -1 to 7, we break up the index into three</w:t>
+        <w:t xml:space="preserve">Our third and final set of models turns toward the individual: Conditional on immigrating to the U.S., do immigrants in same-sex couples choose more LGB-friendly states to reside in? And how does sending-country LGB context moderate this relationship? This part of the analysis uses ordered logistic regression to predict the policy index of state of residence. Whereas the full U.S. state policy index ranges from -1 to 7, we break up the index into three</w:t>
       </w:r>
       <w:r>
         <w:t xml:space="preserve"> </w:t>
@@ -3593,7 +4383,7 @@
         <w:t xml:space="preserve"> </w:t>
       </w:r>
       <w:r>
-        <w:t xml:space="preserve">1</w:t>
+        <w:t xml:space="preserve">2</w:t>
       </w:r>
       <w:r>
         <w:t xml:space="preserve"> </w:t>
@@ -3617,7 +4407,7 @@
         <w:t xml:space="preserve"> </w:t>
       </w:r>
       <w:r>
-        <w:t xml:space="preserve">2</w:t>
+        <w:t xml:space="preserve">3</w:t>
       </w:r>
       <w:r>
         <w:t xml:space="preserve"> </w:t>
@@ -3631,7 +4421,7 @@
         <w:pStyle w:val="TableCaption"/>
       </w:pPr>
       <w:r>
-        <w:t xml:space="preserve">Table 1:</w:t>
+        <w:t xml:space="preserve">Table 2:</w:t>
       </w:r>
       <w:r>
         <w:t xml:space="preserve"> </w:t>
@@ -5069,7 +5859,7 @@
         <w:pStyle w:val="TableCaption"/>
       </w:pPr>
       <w:r>
-        <w:t xml:space="preserve">Table 2:</w:t>
+        <w:t xml:space="preserve">Table 3:</w:t>
       </w:r>
       <w:r>
         <w:t xml:space="preserve"> </w:t>
@@ -6532,7 +7322,7 @@
         <w:t xml:space="preserve"> </w:t>
       </w:r>
       <w:r>
-        <w:t xml:space="preserve">3</w:t>
+        <w:t xml:space="preserve">4</w:t>
       </w:r>
       <w:r>
         <w:t xml:space="preserve">). Model 1 regresses this proportion on only our variable of interest, LGB policy score in country of origin. We see that countries with more progressive LGB policies tend to send more immigrants to the U.S. who end up in same-sex couples. The average country-level proportion of immigrants in same-sex couples is only 0.46 percent, so an increase of 0.088 percent per point increase in LGB policy score represents a substantial effect. Models 2 and 3 in Table</w:t>
@@ -6541,7 +7331,7 @@
         <w:t xml:space="preserve"> </w:t>
       </w:r>
       <w:r>
-        <w:t xml:space="preserve">3</w:t>
+        <w:t xml:space="preserve">4</w:t>
       </w:r>
       <w:r>
         <w:t xml:space="preserve"> </w:t>
@@ -6555,7 +7345,7 @@
         <w:pStyle w:val="TableCaption"/>
       </w:pPr>
       <w:r>
-        <w:t xml:space="preserve">Table 3:</w:t>
+        <w:t xml:space="preserve">Table 4:</w:t>
       </w:r>
       <w:r>
         <w:t xml:space="preserve"> </w:t>
@@ -8546,7 +9336,7 @@
         <w:pStyle w:val="TableCaption"/>
       </w:pPr>
       <w:r>
-        <w:t xml:space="preserve">Table 4:</w:t>
+        <w:t xml:space="preserve">Table 5:</w:t>
       </w:r>
       <w:r>
         <w:t xml:space="preserve"> </w:t>
@@ -12549,7 +13339,7 @@
         <w:t xml:space="preserve"> </w:t>
       </w:r>
       <w:r>
-        <w:t xml:space="preserve">4</w:t>
+        <w:t xml:space="preserve">5</w:t>
       </w:r>
       <w:r>
         <w:t xml:space="preserve"> </w:t>
@@ -12618,7 +13408,7 @@
         <w:t xml:space="preserve"> </w:t>
       </w:r>
       <w:r>
-        <w:t xml:space="preserve">5</w:t>
+        <w:t xml:space="preserve">6</w:t>
       </w:r>
       <w:r>
         <w:t xml:space="preserve"> </w:t>
@@ -12646,7 +13436,7 @@
         <w:t xml:space="preserve"> </w:t>
       </w:r>
       <w:r>
-        <w:t xml:space="preserve">4</w:t>
+        <w:t xml:space="preserve">5</w:t>
       </w:r>
       <w:r>
         <w:t xml:space="preserve">. Our final individual model adds economic controls at the state level (Model 4). The origin-country score and its interaction are again insignificant and now substantively small, implying that same-sex couples from progressive countries may seek economic prosperity rather than more progressive LGB laws.</w:t>
@@ -12657,7 +13447,7 @@
         <w:pStyle w:val="TableCaption"/>
       </w:pPr>
       <w:r>
-        <w:t xml:space="preserve">Table 5:</w:t>
+        <w:t xml:space="preserve">Table 6:</w:t>
       </w:r>
       <w:r>
         <w:t xml:space="preserve"> </w:t>
@@ -14646,7 +15436,7 @@
         <w:t xml:space="preserve"> </w:t>
       </w:r>
       <w:r>
-        <w:t xml:space="preserve">3</w:t>
+        <w:t xml:space="preserve">4</w:t>
       </w:r>
       <w:r>
         <w:t xml:space="preserve">) and Model 4 from the state proportions models (Table</w:t>
@@ -14655,7 +15445,7 @@
         <w:t xml:space="preserve"> </w:t>
       </w:r>
       <w:r>
-        <w:t xml:space="preserve">4</w:t>
+        <w:t xml:space="preserve">5</w:t>
       </w:r>
       <w:r>
         <w:t xml:space="preserve">) and reduces the proportions of same-sex couples in the data for pre-2019 data. It varies the percentage of misreported same-sex married couples from 0 to 90 percent and of unmarried couples from 0 to 14 percent; the horizontal axis shows a weighted average of misreporting between these two groups. Highlighted in dashed bars are the empirical mismatch rates found in the two studies by</w:t>
@@ -14729,7 +15519,7 @@
         <w:t xml:space="preserve"> </w:t>
       </w:r>
       <w:r>
-        <w:t xml:space="preserve">3</w:t>
+        <w:t xml:space="preserve">4</w:t>
       </w:r>
       <w:r>
         <w:t xml:space="preserve"> </w:t>
@@ -14741,7 +15531,7 @@
         <w:t xml:space="preserve"> </w:t>
       </w:r>
       <w:r>
-        <w:t xml:space="preserve">4</w:t>
+        <w:t xml:space="preserve">5</w:t>
       </w:r>
       <w:r>
         <w:t xml:space="preserve"> </w:t>
@@ -14826,7 +15616,7 @@
         <w:t xml:space="preserve"> </w:t>
       </w:r>
       <w:r>
-        <w:t xml:space="preserve">3</w:t>
+        <w:t xml:space="preserve">4</w:t>
       </w:r>
       <w:r>
         <w:t xml:space="preserve"> </w:t>
@@ -14838,19 +15628,19 @@
         <w:t xml:space="preserve"> </w:t>
       </w:r>
       <w:r>
+        <w:t xml:space="preserve">5</w:t>
+      </w:r>
+      <w:r>
+        <w:t xml:space="preserve"> </w:t>
+      </w:r>
+      <w:r>
+        <w:t xml:space="preserve">are driven by smaller, progressive countries that send relatively few immigrants. Hence in the Supplementary Material we re-specify these models using Weighted Least Squares, weighting by the relative size of the immigrant stock in the year of immigration. Results are substantively the same; for country proportions models, the coefficient for country LGB policy score is more precisely estimated, while effects are somewhat weaker for the state proportions models. This implies that, for the typical immigrant, associations with LGB policy at country of origin are stronger than those with U.S. state LGB policy. This implies that, for the typical immigrant, associations with LGB policy at country of origin are stronger than those with U.S. state LGB policy. Third, we assess whether the results in Table</w:t>
+      </w:r>
+      <w:r>
+        <w:t xml:space="preserve"> </w:t>
+      </w:r>
+      <w:r>
         <w:t xml:space="preserve">4</w:t>
-      </w:r>
-      <w:r>
-        <w:t xml:space="preserve"> </w:t>
-      </w:r>
-      <w:r>
-        <w:t xml:space="preserve">are driven by smaller, progressive countries that send relatively few immigrants. Hence in the Supplementary Material we re-specify these models using Weighted Least Squares, weighting by the relative size of the immigrant stock in the year of immigration. Results are substantively the same; for country proportions models, the coefficient for country LGB policy score is more precisely estimated, while effects are somewhat weaker for the state proportions models. This implies that, for the typical immigrant, associations with LGB policy at country of origin are stronger than those with U.S. state LGB policy. This implies that, for the typical immigrant, associations with LGB policy at country of origin are stronger than those with U.S. state LGB policy. Third, we assess whether the results in Table</w:t>
-      </w:r>
-      <w:r>
-        <w:t xml:space="preserve"> </w:t>
-      </w:r>
-      <w:r>
-        <w:t xml:space="preserve">3</w:t>
       </w:r>
       <w:r>
         <w:t xml:space="preserve"> </w:t>
@@ -14873,7 +15663,7 @@
         <w:t xml:space="preserve"> </w:t>
       </w:r>
       <w:r>
-        <w:t xml:space="preserve">3</w:t>
+        <w:t xml:space="preserve">4</w:t>
       </w:r>
       <w:r>
         <w:t xml:space="preserve"> </w:t>
@@ -14885,7 +15675,7 @@
         <w:t xml:space="preserve"> </w:t>
       </w:r>
       <w:r>
-        <w:t xml:space="preserve">4</w:t>
+        <w:t xml:space="preserve">5</w:t>
       </w:r>
       <w:r>
         <w:t xml:space="preserve">, replacing the post-2013 dummy variable with other possible years. The coefficients for post-2013 show a clear peak compared to most other years, with a smaller standard error, supporting the idea that 2013 was a watershed moment for LGB migration to the U.S.</w:t>
@@ -15194,7 +15984,7 @@
         <w:t xml:space="preserve"> </w:t>
       </w:r>
       <w:r>
-        <w:t xml:space="preserve">3</w:t>
+        <w:t xml:space="preserve">4</w:t>
       </w:r>
       <w:r>
         <w:t xml:space="preserve"> </w:t>
@@ -15418,7 +16208,7 @@
         <w:t xml:space="preserve"> </w:t>
       </w:r>
       <w:r>
-        <w:t xml:space="preserve">1</w:t>
+        <w:t xml:space="preserve">2</w:t>
       </w:r>
       <w:r>
         <w:t xml:space="preserve"> </w:t>
@@ -23990,11 +24780,11 @@
     <w:next w:val="BodyText"/>
     <w:uiPriority w:val="9"/>
     <w:qFormat/>
-    <w:rsid w:val="00B34130"/>
+    <w:rsid w:val="001656A8"/>
     <w:pPr>
       <w:keepNext/>
       <w:keepLines/>
-      <w:spacing w:before="480" w:after="0" w:line="480" w:lineRule="auto"/>
+      <w:spacing w:before="480" w:after="0"/>
       <w:outlineLvl w:val="0"/>
     </w:pPr>
     <w:rPr>
@@ -24012,11 +24802,11 @@
     <w:uiPriority w:val="9"/>
     <w:unhideWhenUsed/>
     <w:qFormat/>
-    <w:rsid w:val="00B34130"/>
+    <w:rsid w:val="001656A8"/>
     <w:pPr>
       <w:keepNext/>
       <w:keepLines/>
-      <w:spacing w:before="200" w:after="0" w:line="480" w:lineRule="auto"/>
+      <w:spacing w:before="200" w:after="0"/>
       <w:outlineLvl w:val="1"/>
     </w:pPr>
     <w:rPr>
@@ -24034,11 +24824,11 @@
     <w:uiPriority w:val="9"/>
     <w:unhideWhenUsed/>
     <w:qFormat/>
-    <w:rsid w:val="00B34130"/>
+    <w:rsid w:val="001656A8"/>
     <w:pPr>
       <w:keepNext/>
       <w:keepLines/>
-      <w:spacing w:before="200" w:after="0" w:line="480" w:lineRule="auto"/>
+      <w:spacing w:before="200" w:after="0"/>
       <w:outlineLvl w:val="2"/>
     </w:pPr>
     <w:rPr>
@@ -24201,8 +24991,9 @@
     <w:basedOn w:val="BodyText"/>
     <w:next w:val="BodyText"/>
     <w:qFormat/>
-    <w:rsid w:val="00B34130"/>
+    <w:rsid w:val="001656A8"/>
     <w:pPr>
+      <w:spacing w:before="180"/>
       <w:ind w:firstLine="0"/>
     </w:pPr>
   </w:style>

</xml_diff>